<commit_message>
Modification du journal et création pour le désigne des pages web
</commit_message>
<xml_diff>
--- a/Contenue du site.docx
+++ b/Contenue du site.docx
@@ -26,6 +26,11 @@
       <w:r>
         <w:t>Le logo du site</w:t>
       </w:r>
+      <w:r>
+        <w:t xml:space="preserve"> avec le logo du Fairmont le Montreux Palace</w:t>
+      </w:r>
+      <w:bookmarkStart w:id="0" w:name="_GoBack"/>
+      <w:bookmarkEnd w:id="0"/>
     </w:p>
     <w:p>
       <w:pPr>
@@ -71,11 +76,9 @@
           <w:numId w:val="12"/>
         </w:numPr>
       </w:pPr>
-      <w:proofErr w:type="spellStart"/>
       <w:r>
         <w:t>N°Ticket</w:t>
       </w:r>
-      <w:proofErr w:type="spellEnd"/>
     </w:p>
     <w:p>
       <w:pPr>
@@ -314,15 +317,7 @@
         </w:numPr>
       </w:pPr>
       <w:r>
-        <w:t xml:space="preserve">Nom </w:t>
-      </w:r>
-      <w:proofErr w:type="gramStart"/>
-      <w:r>
-        <w:t>du</w:t>
-      </w:r>
-      <w:proofErr w:type="gramEnd"/>
-      <w:r>
-        <w:t xml:space="preserve"> machine qui est en panne</w:t>
+        <w:t>Nom du machine qui est en panne</w:t>
       </w:r>
     </w:p>
     <w:p>
@@ -384,11 +379,9 @@
           <w:numId w:val="3"/>
         </w:numPr>
       </w:pPr>
-      <w:proofErr w:type="spellStart"/>
       <w:r>
         <w:t>Capchat</w:t>
       </w:r>
-      <w:proofErr w:type="spellEnd"/>
     </w:p>
     <w:p>
       <w:pPr>
@@ -504,11 +497,9 @@
           <w:numId w:val="10"/>
         </w:numPr>
       </w:pPr>
-      <w:proofErr w:type="spellStart"/>
       <w:r>
         <w:t>Username</w:t>
       </w:r>
-      <w:proofErr w:type="spellEnd"/>
     </w:p>
     <w:p>
       <w:pPr>
@@ -518,11 +509,9 @@
           <w:numId w:val="10"/>
         </w:numPr>
       </w:pPr>
-      <w:proofErr w:type="spellStart"/>
       <w:r>
         <w:t>Password</w:t>
       </w:r>
-      <w:proofErr w:type="spellEnd"/>
     </w:p>
     <w:p>
       <w:pPr>
@@ -577,8 +566,6 @@
       <w:r>
         <w:t>un ticket</w:t>
       </w:r>
-      <w:bookmarkStart w:id="0" w:name="_GoBack"/>
-      <w:bookmarkEnd w:id="0"/>
     </w:p>
     <w:sectPr>
       <w:headerReference w:type="default" r:id="rId7"/>

</xml_diff>